<commit_message>
Most of the changes for the state of the class tree as of 2016-01-14
</commit_message>
<xml_diff>
--- a/documents/Syllabus.docx
+++ b/documents/Syllabus.docx
@@ -69,28 +69,29 @@
           <w:sz w:val="20"/>
           <w:szCs w:val="20"/>
         </w:rPr>
-        <w:t xml:space="preserve">Jason D. </w:t>
-      </w:r>
-      <w:proofErr w:type="spellStart"/>
-      <w:r>
+        <w:t>Jason D. Sommerville, Ph.D.</w:t>
+      </w:r>
+    </w:p>
+    <w:p>
+      <w:pPr>
+        <w:spacing w:before="120" w:after="0"/>
+        <w:jc w:val="center"/>
         <w:rPr>
           <w:sz w:val="20"/>
           <w:szCs w:val="20"/>
         </w:rPr>
-        <w:t>Sommerville</w:t>
-      </w:r>
-      <w:proofErr w:type="spellEnd"/>
+      </w:pPr>
       <w:r>
         <w:rPr>
           <w:sz w:val="20"/>
           <w:szCs w:val="20"/>
         </w:rPr>
-        <w:t>, Ph.D.</w:t>
-      </w:r>
-    </w:p>
-    <w:p>
-      <w:pPr>
-        <w:spacing w:before="120" w:after="0"/>
+        <w:t>jdsommer@mtu.edu</w:t>
+      </w:r>
+    </w:p>
+    <w:p>
+      <w:pPr>
+        <w:spacing w:after="0"/>
         <w:jc w:val="center"/>
         <w:rPr>
           <w:sz w:val="20"/>
@@ -102,23 +103,6 @@
           <w:sz w:val="20"/>
           <w:szCs w:val="20"/>
         </w:rPr>
-        <w:t>jdsommer@mtu.edu</w:t>
-      </w:r>
-    </w:p>
-    <w:p>
-      <w:pPr>
-        <w:spacing w:after="0"/>
-        <w:jc w:val="center"/>
-        <w:rPr>
-          <w:sz w:val="20"/>
-          <w:szCs w:val="20"/>
-        </w:rPr>
-      </w:pPr>
-      <w:r>
-        <w:rPr>
-          <w:sz w:val="20"/>
-          <w:szCs w:val="20"/>
-        </w:rPr>
         <w:t>Jan. 12, 2016</w:t>
       </w:r>
     </w:p>
@@ -135,15 +119,7 @@
         <w:t>This course is designed to help you</w:t>
       </w:r>
       <w:r>
-        <w:t xml:space="preserve"> understand data acquisition and instrument control, especially in the context of experimental, laboratory environments. The course will also introduce </w:t>
-      </w:r>
-      <w:proofErr w:type="spellStart"/>
-      <w:r>
-        <w:t>LabVIEW</w:t>
-      </w:r>
-      <w:proofErr w:type="spellEnd"/>
-      <w:r>
-        <w:t>, a programming language commonly used in industry</w:t>
+        <w:t xml:space="preserve"> understand data acquisition and instrument control, especially in the context of experimental, laboratory environments. The course will also introduce LabVIEW, a programming language commonly used in industry</w:t>
       </w:r>
       <w:r>
         <w:t>, academia</w:t>
@@ -176,18 +152,16 @@
     </w:p>
     <w:p>
       <w:r>
-        <w:t>The class meets Tuesday and Thursday at 8:00 in MEEM 402. Class will be a mixture of lecture and laboratory time, where the laboratory time will provide students an opportunity to work with software and hardware with the instructor and with</w:t>
-      </w:r>
-      <w:r>
-        <w:t xml:space="preserve"> other students. Students are encouraged to bring a laptop computer with </w:t>
-      </w:r>
-      <w:proofErr w:type="spellStart"/>
-      <w:r>
-        <w:t>LabVIEW</w:t>
-      </w:r>
-      <w:proofErr w:type="spellEnd"/>
-      <w:r>
-        <w:t xml:space="preserve"> installed (see “Materials”) to every class period.</w:t>
+        <w:t xml:space="preserve">The class meets Tuesday </w:t>
+      </w:r>
+      <w:r>
+        <w:t>and Thursday at 8:00 in MEEM 406</w:t>
+      </w:r>
+      <w:r>
+        <w:t>. Class will be a mixture of lecture and laboratory time, where the laboratory time will provide students an opportunity to work with software and hardware with the instructor and with</w:t>
+      </w:r>
+      <w:r>
+        <w:t xml:space="preserve"> other students. Students are encouraged to bring a laptop computer with LabVIEW installed (see “Materials”) to every class period.</w:t>
       </w:r>
     </w:p>
     <w:p>
@@ -198,7 +172,10 @@
         <w:t xml:space="preserve"> office </w:t>
       </w:r>
       <w:r>
-        <w:t>is MEEM 210. Office hours will be determined by 2016-1-14, and will be posted in class.</w:t>
+        <w:t xml:space="preserve">is MEEM 210. Office hours will </w:t>
+      </w:r>
+      <w:r>
+        <w:t>Tuesday and Thursday from 9:30 – 11:00.</w:t>
       </w:r>
     </w:p>
     <w:p>
@@ -249,23 +226,7 @@
         <w:spacing w:after="120"/>
       </w:pPr>
       <w:r>
-        <w:t xml:space="preserve">Each student should have access to a computer with National Instruments </w:t>
-      </w:r>
-      <w:proofErr w:type="spellStart"/>
-      <w:r>
-        <w:t>LabVIEW</w:t>
-      </w:r>
-      <w:proofErr w:type="spellEnd"/>
-      <w:r>
-        <w:t xml:space="preserve"> installed. In the worst case, this computer will be a computer laboratory machine. Ideally, students can bring their own laptop to class. Students may install the </w:t>
-      </w:r>
-      <w:proofErr w:type="spellStart"/>
-      <w:r>
-        <w:t>LabVIEW</w:t>
-      </w:r>
-      <w:proofErr w:type="spellEnd"/>
-      <w:r>
-        <w:t xml:space="preserve"> on their machines by going to </w:t>
+        <w:t xml:space="preserve">Each student should have access to a computer with National Instruments LabVIEW installed. In the worst case, this computer will be a computer laboratory machine. Ideally, students can bring their own laptop to class. Students may install the LabVIEW on their machines by going to </w:t>
       </w:r>
     </w:p>
     <w:p>
@@ -279,44 +240,12 @@
     </w:p>
     <w:p>
       <w:r>
-        <w:t xml:space="preserve">Please install, at a minimum, the following components: </w:t>
-      </w:r>
-      <w:proofErr w:type="spellStart"/>
-      <w:r>
-        <w:t>LabVIEW</w:t>
-      </w:r>
-      <w:proofErr w:type="spellEnd"/>
-      <w:r>
-        <w:t xml:space="preserve">, NI-DAQ and NI-VISA. </w:t>
-      </w:r>
-    </w:p>
-    <w:p>
-      <w:r>
-        <w:t xml:space="preserve">Students may also wish to use machines in research laboratories either instead of, or in addition to their personal machines. </w:t>
-      </w:r>
-      <w:proofErr w:type="spellStart"/>
-      <w:r>
-        <w:t>LabVIEW</w:t>
-      </w:r>
-      <w:proofErr w:type="spellEnd"/>
-      <w:r>
-        <w:t xml:space="preserve"> runs on Windows, Mac, and Linux. The instructor will be using a Windows version, but students are free to use any version they see fit. That said, </w:t>
-      </w:r>
-      <w:proofErr w:type="spellStart"/>
-      <w:r>
-        <w:t>LabVIEW</w:t>
-      </w:r>
-      <w:proofErr w:type="spellEnd"/>
-      <w:r>
-        <w:t xml:space="preserve"> for Windows is the most feature-full version, particularly when it comes to support for hardware. With apologies to Obi-wan Kenobi, “If you choose to face </w:t>
-      </w:r>
-      <w:proofErr w:type="spellStart"/>
-      <w:r>
-        <w:t>LabVIEW</w:t>
-      </w:r>
-      <w:proofErr w:type="spellEnd"/>
-      <w:r>
-        <w:t xml:space="preserve"> for Linux, you will do it alone. I cannot interfere.”</w:t>
+        <w:t xml:space="preserve">Please install, at a minimum, the following components: LabVIEW, NI-DAQ and NI-VISA. </w:t>
+      </w:r>
+    </w:p>
+    <w:p>
+      <w:r>
+        <w:t>Students may also wish to use machines in research laboratories either instead of, or in addition to their personal machines. LabVIEW runs on Windows, Mac, and Linux. The instructor will be using a Windows version, but students are free to use any version they see fit. That said, LabVIEW for Windows is the most feature-full version, particularly when it comes to support for hardware. With apologies to Obi-wan Kenobi, “If you choose to face LabVIEW for Linux, you will do it alone. I cannot interfere.”</w:t>
       </w:r>
     </w:p>
     <w:p>
@@ -324,15 +253,7 @@
         <w:spacing w:after="120"/>
       </w:pPr>
       <w:r>
-        <w:t xml:space="preserve">Additionally, students will need to install the </w:t>
-      </w:r>
-      <w:proofErr w:type="spellStart"/>
-      <w:r>
-        <w:t>git</w:t>
-      </w:r>
-      <w:proofErr w:type="spellEnd"/>
-      <w:r>
-        <w:t xml:space="preserve"> revision control software on their machines. This is a free, open source RCS which can be downloaded from </w:t>
+        <w:t xml:space="preserve">Additionally, students will need to install the git revision control software on their machines. This is a free, open source RCS which can be downloaded from </w:t>
       </w:r>
     </w:p>
     <w:p>
@@ -350,28 +271,12 @@
         <w:t>and downloading the version appropriate to your machine.</w:t>
       </w:r>
       <w:r>
-        <w:t xml:space="preserve"> Additionally, you will need to create an account at www.github.com. Preferably, use the same username as your MTU username, but this is not required. Once your account is created, please send me an e-mail with your full name and your </w:t>
-      </w:r>
-      <w:proofErr w:type="spellStart"/>
-      <w:r>
-        <w:t>github</w:t>
-      </w:r>
-      <w:proofErr w:type="spellEnd"/>
-      <w:r>
-        <w:t xml:space="preserve"> account username.</w:t>
-      </w:r>
-    </w:p>
-    <w:p>
-      <w:r>
-        <w:t xml:space="preserve">The course requires a National Instruments </w:t>
-      </w:r>
-      <w:proofErr w:type="spellStart"/>
-      <w:r>
-        <w:t>myDAQ</w:t>
-      </w:r>
-      <w:proofErr w:type="spellEnd"/>
-      <w:r>
-        <w:t xml:space="preserve"> available at www.studica.com (currently $179). Alternative National Instruments multifunction DAQ devices may be acceptable with approval from the instructor (and the owner of the device!). The devices will not be used </w:t>
+        <w:t xml:space="preserve"> Additionally, you will need to create an account at www.github.com. Preferably, use the same username as your MTU username, but this is not required. Once your account is created, please send me an e-mail with your full name and your github account username.</w:t>
+      </w:r>
+    </w:p>
+    <w:p>
+      <w:r>
+        <w:t xml:space="preserve">The course requires a National Instruments myDAQ available at www.studica.com (currently $179). Alternative National Instruments multifunction DAQ devices may be acceptable with approval from the instructor (and the owner of the device!). The devices will not be used </w:t>
       </w:r>
       <w:r>
         <w:t>until the fifth</w:t>
@@ -385,15 +290,7 @@
     </w:p>
     <w:p>
       <w:r>
-        <w:t xml:space="preserve">In addition to the </w:t>
-      </w:r>
-      <w:proofErr w:type="spellStart"/>
-      <w:r>
-        <w:t>myDAQ</w:t>
-      </w:r>
-      <w:proofErr w:type="spellEnd"/>
-      <w:r>
-        <w:t>, students may find it necessary to acquire other materials for their projects such as transducers, etc. It is expected that these materials will be available in the students through their project advisor’s laboratory as the projects are expected to support the laboratory research.</w:t>
+        <w:t>In addition to the myDAQ, students may find it necessary to acquire other materials for their projects such as transducers, etc. It is expected that these materials will be available in the students through their project advisor’s laboratory as the projects are expected to support the laboratory research.</w:t>
       </w:r>
     </w:p>
     <w:p>
@@ -465,15 +362,7 @@
     </w:p>
     <w:p>
       <w:r>
-        <w:t xml:space="preserve">Homework will typically consist of programming assignments in </w:t>
-      </w:r>
-      <w:proofErr w:type="spellStart"/>
-      <w:r>
-        <w:t>LabVIEW</w:t>
-      </w:r>
-      <w:proofErr w:type="spellEnd"/>
-      <w:r>
-        <w:t xml:space="preserve"> designed to exercise the material covered in the lectures. Homework will be due biweekly and will be graded for completeness only. You are free to work in groups to complete the assignments. </w:t>
+        <w:t xml:space="preserve">Homework will typically consist of programming assignments in LabVIEW designed to exercise the material covered in the lectures. Homework will be due biweekly and will be graded for completeness only. You are free to work in groups to complete the assignments. </w:t>
       </w:r>
       <w:r>
         <w:rPr>
@@ -626,13 +515,8 @@
         </w:numPr>
         <w:spacing w:after="0"/>
       </w:pPr>
-      <w:proofErr w:type="spellStart"/>
-      <w:r>
-        <w:t>LabVIEW</w:t>
-      </w:r>
-      <w:proofErr w:type="spellEnd"/>
-      <w:r>
-        <w:t xml:space="preserve"> I</w:t>
+      <w:r>
+        <w:t>LabVIEW I</w:t>
       </w:r>
     </w:p>
     <w:p>
@@ -685,15 +569,7 @@
         <w:spacing w:after="0"/>
       </w:pPr>
       <w:r>
-        <w:t xml:space="preserve">Modular Programming, </w:t>
-      </w:r>
-      <w:proofErr w:type="spellStart"/>
-      <w:r>
-        <w:t>SubVIs</w:t>
-      </w:r>
-      <w:proofErr w:type="spellEnd"/>
-      <w:r>
-        <w:t>, Unit Test</w:t>
+        <w:t>Modular Programming, SubVIs, Unit Test</w:t>
       </w:r>
     </w:p>
     <w:p>
@@ -777,23 +653,7 @@
         <w:spacing w:after="0"/>
       </w:pPr>
       <w:r>
-        <w:t xml:space="preserve">Signal conditioning, ADC parameters, </w:t>
-      </w:r>
-      <w:proofErr w:type="spellStart"/>
-      <w:r>
-        <w:t>Nyquist</w:t>
-      </w:r>
-      <w:proofErr w:type="spellEnd"/>
-      <w:r>
-        <w:t xml:space="preserve">, </w:t>
-      </w:r>
-      <w:proofErr w:type="spellStart"/>
-      <w:r>
-        <w:t>Antitalias</w:t>
-      </w:r>
-      <w:proofErr w:type="spellEnd"/>
-      <w:r>
-        <w:t xml:space="preserve"> filters</w:t>
+        <w:t>Signal conditioning, ADC parameters, Nyquist, Antitalias filters</w:t>
       </w:r>
     </w:p>
     <w:p>
@@ -825,16 +685,11 @@
         <w:spacing w:after="0"/>
       </w:pPr>
       <w:r>
-        <w:t xml:space="preserve">Wiring, Grounding, Noise, </w:t>
-      </w:r>
-      <w:proofErr w:type="spellStart"/>
-      <w:r>
-        <w:t>A</w:t>
+        <w:t>Wiring, Grounding, Noise, A</w:t>
       </w:r>
       <w:r>
         <w:t>rgh</w:t>
       </w:r>
-      <w:proofErr w:type="spellEnd"/>
       <w:r>
         <w:t>!</w:t>
       </w:r>
@@ -944,13 +799,8 @@
         </w:numPr>
         <w:spacing w:after="0"/>
       </w:pPr>
-      <w:proofErr w:type="spellStart"/>
-      <w:r>
-        <w:t>LabVIEW</w:t>
-      </w:r>
-      <w:proofErr w:type="spellEnd"/>
-      <w:r>
-        <w:t xml:space="preserve"> II</w:t>
+      <w:r>
+        <w:t>LabVIEW II</w:t>
       </w:r>
     </w:p>
     <w:p>

</xml_diff>